<commit_message>
turning in week 15 coding assignment
</commit_message>
<xml_diff>
--- a/BE-Promineo-Tech/Week15/Spring-Week15_Coding_Assignment_Instructions-2.docx
+++ b/BE-Promineo-Tech/Week15/Spring-Week15_Coding_Assignment_Instructions-2.docx
@@ -17,6 +17,20 @@
         </w:rPr>
         <w:t>URL to GitHub Repository:</w:t>
       </w:r>
+      <w:r>
+        <w:rPr>
+          <w:rFonts w:ascii="Calibri" w:hAnsi="Calibri"/>
+          <w:b/>
+          <w:bCs/>
+        </w:rPr>
+        <w:t xml:space="preserve">  </w:t>
+      </w:r>
+      <w:r>
+        <w:rPr>
+          <w:rFonts w:ascii="Calibri" w:hAnsi="Calibri"/>
+        </w:rPr>
+        <w:t>https://github.com/aacnchamilton/BackEndFolderTree/tree/main/BE-Promineo-Tech/SpringbootJeepSales</w:t>
+      </w:r>
     </w:p>
     <w:p>
       <w:pPr>
@@ -43,6 +57,26 @@
         </w:rPr>
         <w:t>Video:</w:t>
       </w:r>
+      <w:r>
+        <w:rPr>
+          <w:rFonts w:ascii="Calibri" w:hAnsi="Calibri"/>
+          <w:b/>
+          <w:bCs/>
+        </w:rPr>
+        <w:t xml:space="preserve">  </w:t>
+      </w:r>
+      <w:hyperlink r:id="rId7" w:tgtFrame="_blank" w:history="1">
+        <w:r>
+          <w:rPr>
+            <w:rStyle w:val="Hyperlink"/>
+            <w:rFonts w:ascii="Roboto" w:hAnsi="Roboto"/>
+            <w:sz w:val="23"/>
+            <w:szCs w:val="23"/>
+            <w:shd w:val="clear" w:color="auto" w:fill="F9F9F9"/>
+          </w:rPr>
+          <w:t>https://youtu.be/ksTlEDWIMmk</w:t>
+        </w:r>
+      </w:hyperlink>
     </w:p>
     <w:p>
       <w:pPr>
@@ -337,7 +371,7 @@
                     </pic:cNvPicPr>
                   </pic:nvPicPr>
                   <pic:blipFill>
-                    <a:blip r:embed="rId7"/>
+                    <a:blip r:embed="rId8"/>
                     <a:stretch>
                       <a:fillRect/>
                     </a:stretch>
@@ -455,7 +489,7 @@
                     </pic:cNvPicPr>
                   </pic:nvPicPr>
                   <pic:blipFill>
-                    <a:blip r:embed="rId7"/>
+                    <a:blip r:embed="rId8"/>
                     <a:stretch>
                       <a:fillRect/>
                     </a:stretch>
@@ -943,7 +977,7 @@
                     </pic:cNvPicPr>
                   </pic:nvPicPr>
                   <pic:blipFill>
-                    <a:blip r:embed="rId7"/>
+                    <a:blip r:embed="rId8"/>
                     <a:stretch>
                       <a:fillRect/>
                     </a:stretch>
@@ -1011,7 +1045,7 @@
         </w:rPr>
         <w:t xml:space="preserve">Project Resources: </w:t>
       </w:r>
-      <w:hyperlink r:id="rId8" w:history="1">
+      <w:hyperlink r:id="rId9" w:history="1">
         <w:r>
           <w:rPr>
             <w:rStyle w:val="Hyperlink0"/>
@@ -1178,7 +1212,6 @@
         <w:t xml:space="preserve">List&lt;Jeep&gt; </w:t>
       </w:r>
       <w:proofErr w:type="spellStart"/>
-      <w:proofErr w:type="gramStart"/>
       <w:r>
         <w:t>fetchJeeps</w:t>
       </w:r>
@@ -1187,7 +1220,6 @@
         <w:t>(</w:t>
       </w:r>
       <w:proofErr w:type="spellStart"/>
-      <w:proofErr w:type="gramEnd"/>
       <w:r>
         <w:t>JeepModel</w:t>
       </w:r>
@@ -1248,7 +1280,6 @@
       <w:r>
         <w:t xml:space="preserve">. Return the value in the </w:t>
       </w:r>
-      <w:proofErr w:type="gramStart"/>
       <w:r>
         <w:rPr>
           <w:rFonts w:ascii="Consolas" w:eastAsia="Consolas" w:hAnsi="Consolas" w:cs="Consolas"/>
@@ -1257,7 +1288,6 @@
         </w:rPr>
         <w:t>jeeps</w:t>
       </w:r>
-      <w:proofErr w:type="gramEnd"/>
       <w:r>
         <w:t xml:space="preserve"> variable (we will add to this later).</w:t>
       </w:r>
@@ -1387,7 +1417,7 @@
                     </pic:cNvPicPr>
                   </pic:nvPicPr>
                   <pic:blipFill>
-                    <a:blip r:embed="rId7"/>
+                    <a:blip r:embed="rId8"/>
                     <a:stretch>
                       <a:fillRect/>
                     </a:stretch>
@@ -1468,11 +1498,7 @@
       </w:r>
       <w:proofErr w:type="spellEnd"/>
       <w:r>
-        <w:t xml:space="preserve"> </w:t>
-      </w:r>
-      <w:proofErr w:type="gramStart"/>
-      <w:r>
-        <w:t xml:space="preserve">using </w:t>
+        <w:t xml:space="preserve"> using </w:t>
       </w:r>
       <w:r>
         <w:rPr>
@@ -1489,16 +1515,7 @@
           <w:sz w:val="20"/>
           <w:szCs w:val="20"/>
         </w:rPr>
-        <w:t>model</w:t>
-      </w:r>
-      <w:proofErr w:type="gramEnd"/>
-      <w:r>
-        <w:rPr>
-          <w:rFonts w:ascii="Consolas" w:eastAsia="Consolas" w:hAnsi="Consolas" w:cs="Consolas"/>
-          <w:sz w:val="20"/>
-          <w:szCs w:val="20"/>
-        </w:rPr>
-        <w:t>_id</w:t>
+        <w:t>model_id</w:t>
       </w:r>
       <w:proofErr w:type="spellEnd"/>
       <w:r>
@@ -1554,7 +1571,6 @@
         <w:t xml:space="preserve"> value to a String (i.e., </w:t>
       </w:r>
       <w:proofErr w:type="spellStart"/>
-      <w:proofErr w:type="gramStart"/>
       <w:r>
         <w:rPr>
           <w:rFonts w:ascii="Consolas" w:eastAsia="Consolas" w:hAnsi="Consolas" w:cs="Consolas"/>
@@ -1570,16 +1586,7 @@
           <w:sz w:val="20"/>
           <w:szCs w:val="20"/>
         </w:rPr>
-        <w:t>(</w:t>
-      </w:r>
-      <w:proofErr w:type="gramEnd"/>
-      <w:r>
-        <w:rPr>
-          <w:rFonts w:ascii="Consolas" w:eastAsia="Consolas" w:hAnsi="Consolas" w:cs="Consolas"/>
-          <w:sz w:val="20"/>
-          <w:szCs w:val="20"/>
-        </w:rPr>
-        <w:t>"</w:t>
+        <w:t>("</w:t>
       </w:r>
       <w:proofErr w:type="spellStart"/>
       <w:r>
@@ -1716,7 +1723,7 @@
                     </pic:cNvPicPr>
                   </pic:nvPicPr>
                   <pic:blipFill>
-                    <a:blip r:embed="rId7"/>
+                    <a:blip r:embed="rId8"/>
                     <a:stretch>
                       <a:fillRect/>
                     </a:stretch>
@@ -1861,7 +1868,7 @@
                     </pic:cNvPicPr>
                   </pic:nvPicPr>
                   <pic:blipFill>
-                    <a:blip r:embed="rId7"/>
+                    <a:blip r:embed="rId8"/>
                     <a:stretch>
                       <a:fillRect/>
                     </a:stretch>
@@ -1888,8 +1895,8 @@
       </w:r>
     </w:p>
     <w:sectPr>
-      <w:headerReference w:type="default" r:id="rId9"/>
-      <w:footerReference w:type="default" r:id="rId10"/>
+      <w:headerReference w:type="default" r:id="rId10"/>
+      <w:footerReference w:type="default" r:id="rId11"/>
       <w:pgSz w:w="12240" w:h="15840"/>
       <w:pgMar w:top="1440" w:right="1440" w:bottom="1440" w:left="1440" w:header="720" w:footer="720" w:gutter="0"/>
       <w:cols w:space="720"/>

</xml_diff>